<commit_message>
DM Lab.06 fix + Lab.07 text
</commit_message>
<xml_diff>
--- a/semestr.04/DM/Lab.06/Lab.06.docx
+++ b/semestr.04/DM/Lab.06/Lab.06.docx
@@ -628,7 +628,27 @@
           <w:sz w:val="28"/>
           <w:szCs w:val="28"/>
         </w:rPr>
-        <w:t>Проверил:</w:t>
+        <w:t>Проверил</w:t>
+      </w:r>
+      <w:r>
+        <w:rPr>
+          <w:rFonts w:ascii="Times New Roman" w:hAnsi="Times New Roman" w:cs="Times New Roman"/>
+          <w:bCs/>
+          <w:sz w:val="28"/>
+          <w:szCs w:val="28"/>
+        </w:rPr>
+        <w:t>а</w:t>
+      </w:r>
+      <w:bookmarkStart w:id="0" w:name="_GoBack"/>
+      <w:bookmarkEnd w:id="0"/>
+      <w:r>
+        <w:rPr>
+          <w:rFonts w:ascii="Times New Roman" w:hAnsi="Times New Roman" w:cs="Times New Roman"/>
+          <w:bCs/>
+          <w:sz w:val="28"/>
+          <w:szCs w:val="28"/>
+        </w:rPr>
+        <w:t>:</w:t>
       </w:r>
     </w:p>
     <w:p>
@@ -5255,8 +5275,6 @@
           <w:lang w:val="en-US"/>
         </w:rPr>
       </w:pPr>
-      <w:bookmarkStart w:id="0" w:name="_GoBack"/>
-      <w:bookmarkEnd w:id="0"/>
     </w:p>
     <w:p>
       <w:pPr>
@@ -7321,7 +7339,7 @@
 </file>
 
 <file path=customXml/itemProps1.xml><?xml version="1.0" encoding="utf-8"?>
-<ds:datastoreItem xmlns:ds="http://schemas.openxmlformats.org/officeDocument/2006/customXml" ds:itemID="{71F01A05-1A9D-4ECD-9FC6-446D808C75FC}">
+<ds:datastoreItem xmlns:ds="http://schemas.openxmlformats.org/officeDocument/2006/customXml" ds:itemID="{FE9EB60B-B1ED-47C3-B781-2A159D736096}">
   <ds:schemaRefs>
     <ds:schemaRef ds:uri="http://schemas.openxmlformats.org/officeDocument/2006/bibliography"/>
   </ds:schemaRefs>

</xml_diff>